<commit_message>
Cambios Brochure y documento
Cambios Brochure y documento
</commit_message>
<xml_diff>
--- a/Caracterizacion de procesos/1. CARACTERIZACIÓN PROCESO PLANEACIÓN ESTRATÉGICA.docx
+++ b/Caracterizacion de procesos/1. CARACTERIZACIÓN PROCESO PLANEACIÓN ESTRATÉGICA.docx
@@ -38,7 +38,6 @@
                 <w:lang w:eastAsia="es-CO"/>
               </w:rPr>
             </w:pPr>
-            <w:bookmarkStart w:id="0" w:name="_GoBack"/>
             <w:r>
               <w:rPr>
                 <w:rFonts w:ascii="Calibri" w:eastAsia="Times New Roman" w:hAnsi="Calibri" w:cs="Times New Roman"/>
@@ -160,7 +159,6 @@
           </w:p>
         </w:tc>
       </w:tr>
-      <w:bookmarkEnd w:id="0"/>
       <w:tr>
         <w:trPr>
           <w:cnfStyle w:val="000000100000" w:firstRow="0" w:lastRow="0" w:firstColumn="0" w:lastColumn="0" w:oddVBand="0" w:evenVBand="0" w:oddHBand="1" w:evenHBand="0" w:firstRowFirstColumn="0" w:firstRowLastColumn="0" w:lastRowFirstColumn="0" w:lastRowLastColumn="0"/>
@@ -775,16 +773,7 @@
                 <w:color w:val="000000"/>
                 <w:lang w:eastAsia="es-CO"/>
               </w:rPr>
-              <w:t>J</w:t>
-            </w:r>
-            <w:r>
-              <w:rPr>
-                <w:rFonts w:ascii="Calibri" w:eastAsia="Times New Roman" w:hAnsi="Calibri" w:cs="Times New Roman"/>
-                <w:b w:val="0"/>
-                <w:color w:val="000000"/>
-                <w:lang w:eastAsia="es-CO"/>
-              </w:rPr>
-              <w:t xml:space="preserve">unta Directiva </w:t>
+              <w:t>Dirección General</w:t>
             </w:r>
           </w:p>
           <w:p>
@@ -1352,6 +1341,7 @@
                 <w:color w:val="000000"/>
                 <w:lang w:eastAsia="es-CO"/>
               </w:rPr>
+              <w:lastRenderedPageBreak/>
               <w:t> </w:t>
             </w:r>
           </w:p>
@@ -1397,6 +1387,7 @@
                 <w:color w:val="000000"/>
                 <w:lang w:eastAsia="es-CO"/>
               </w:rPr>
+              <w:lastRenderedPageBreak/>
               <w:t xml:space="preserve">Todos los </w:t>
             </w:r>
           </w:p>
@@ -1497,25 +1488,7 @@
                 <w:color w:val="000000"/>
                 <w:lang w:eastAsia="es-CO"/>
               </w:rPr>
-              <w:t xml:space="preserve">Junta </w:t>
-            </w:r>
-          </w:p>
-          <w:p>
-            <w:pPr>
-              <w:cnfStyle w:val="000000100000" w:firstRow="0" w:lastRow="0" w:firstColumn="0" w:lastColumn="0" w:oddVBand="0" w:evenVBand="0" w:oddHBand="1" w:evenHBand="0" w:firstRowFirstColumn="0" w:firstRowLastColumn="0" w:lastRowFirstColumn="0" w:lastRowLastColumn="0"/>
-              <w:rPr>
-                <w:rFonts w:ascii="Calibri" w:eastAsia="Times New Roman" w:hAnsi="Calibri" w:cs="Times New Roman"/>
-                <w:color w:val="000000"/>
-                <w:lang w:eastAsia="es-CO"/>
-              </w:rPr>
-            </w:pPr>
-            <w:r>
-              <w:rPr>
-                <w:rFonts w:ascii="Calibri" w:eastAsia="Times New Roman" w:hAnsi="Calibri" w:cs="Times New Roman"/>
-                <w:color w:val="000000"/>
-                <w:lang w:eastAsia="es-CO"/>
-              </w:rPr>
-              <w:t xml:space="preserve">Directiva </w:t>
+              <w:t>Dirección General</w:t>
             </w:r>
           </w:p>
           <w:p>
@@ -2166,7 +2139,6 @@
                 <w:color w:val="000000"/>
                 <w:lang w:eastAsia="es-CO"/>
               </w:rPr>
-              <w:lastRenderedPageBreak/>
               <w:t>RECURSOS</w:t>
             </w:r>
           </w:p>
@@ -2411,15 +2383,15 @@
                 <w:color w:val="000000"/>
                 <w:lang w:eastAsia="es-CO"/>
               </w:rPr>
-              <w:t>Informe por Área para Junta Directiva</w:t>
-            </w:r>
-            <w:r>
-              <w:rPr>
-                <w:rFonts w:ascii="Calibri" w:eastAsia="Times New Roman" w:hAnsi="Calibri" w:cs="Times New Roman"/>
-                <w:color w:val="000000"/>
-                <w:lang w:eastAsia="es-CO"/>
-              </w:rPr>
-              <w:t>.</w:t>
+              <w:t xml:space="preserve">Informe por Área para </w:t>
+            </w:r>
+            <w:r>
+              <w:rPr>
+                <w:rFonts w:ascii="Calibri" w:eastAsia="Times New Roman" w:hAnsi="Calibri" w:cs="Times New Roman"/>
+                <w:color w:val="000000"/>
+                <w:lang w:eastAsia="es-CO"/>
+              </w:rPr>
+              <w:t>Dirección General</w:t>
             </w:r>
           </w:p>
           <w:p>
@@ -2887,7 +2859,12 @@
     </w:tbl>
     <w:p/>
     <w:sectPr>
-      <w:headerReference w:type="default" r:id="rId7"/>
+      <w:headerReference w:type="even" r:id="rId7"/>
+      <w:headerReference w:type="default" r:id="rId8"/>
+      <w:footerReference w:type="even" r:id="rId9"/>
+      <w:footerReference w:type="default" r:id="rId10"/>
+      <w:headerReference w:type="first" r:id="rId11"/>
+      <w:footerReference w:type="first" r:id="rId12"/>
       <w:pgSz w:w="15840" w:h="12240" w:orient="landscape"/>
       <w:pgMar w:top="720" w:right="720" w:bottom="720" w:left="720" w:header="708" w:footer="708" w:gutter="0"/>
       <w:cols w:space="708"/>
@@ -2922,6 +2899,36 @@
 </w:endnotes>
 </file>
 
+<file path=word/footer1.xml><?xml version="1.0" encoding="utf-8"?>
+<w:ftr xmlns:wpc="http://schemas.microsoft.com/office/word/2010/wordprocessingCanvas" xmlns:mc="http://schemas.openxmlformats.org/markup-compatibility/2006" xmlns:o="urn:schemas-microsoft-com:office:office" xmlns:r="http://schemas.openxmlformats.org/officeDocument/2006/relationships" xmlns:m="http://schemas.openxmlformats.org/officeDocument/2006/math" xmlns:v="urn:schemas-microsoft-com:vml" xmlns:wp14="http://schemas.microsoft.com/office/word/2010/wordprocessingDrawing" xmlns:wp="http://schemas.openxmlformats.org/drawingml/2006/wordprocessingDrawing" xmlns:w10="urn:schemas-microsoft-com:office:word" xmlns:w="http://schemas.openxmlformats.org/wordprocessingml/2006/main" xmlns:w14="http://schemas.microsoft.com/office/word/2010/wordml" xmlns:w15="http://schemas.microsoft.com/office/word/2012/wordml" xmlns:wpg="http://schemas.microsoft.com/office/word/2010/wordprocessingGroup" xmlns:wpi="http://schemas.microsoft.com/office/word/2010/wordprocessingInk" xmlns:wne="http://schemas.microsoft.com/office/word/2006/wordml" xmlns:wps="http://schemas.microsoft.com/office/word/2010/wordprocessingShape" mc:Ignorable="w14 w15 wp14">
+  <w:p>
+    <w:pPr>
+      <w:pStyle w:val="Footer"/>
+    </w:pPr>
+  </w:p>
+</w:ftr>
+</file>
+
+<file path=word/footer2.xml><?xml version="1.0" encoding="utf-8"?>
+<w:ftr xmlns:wpc="http://schemas.microsoft.com/office/word/2010/wordprocessingCanvas" xmlns:mc="http://schemas.openxmlformats.org/markup-compatibility/2006" xmlns:o="urn:schemas-microsoft-com:office:office" xmlns:r="http://schemas.openxmlformats.org/officeDocument/2006/relationships" xmlns:m="http://schemas.openxmlformats.org/officeDocument/2006/math" xmlns:v="urn:schemas-microsoft-com:vml" xmlns:wp14="http://schemas.microsoft.com/office/word/2010/wordprocessingDrawing" xmlns:wp="http://schemas.openxmlformats.org/drawingml/2006/wordprocessingDrawing" xmlns:w10="urn:schemas-microsoft-com:office:word" xmlns:w="http://schemas.openxmlformats.org/wordprocessingml/2006/main" xmlns:w14="http://schemas.microsoft.com/office/word/2010/wordml" xmlns:w15="http://schemas.microsoft.com/office/word/2012/wordml" xmlns:wpg="http://schemas.microsoft.com/office/word/2010/wordprocessingGroup" xmlns:wpi="http://schemas.microsoft.com/office/word/2010/wordprocessingInk" xmlns:wne="http://schemas.microsoft.com/office/word/2006/wordml" xmlns:wps="http://schemas.microsoft.com/office/word/2010/wordprocessingShape" mc:Ignorable="w14 w15 wp14">
+  <w:p>
+    <w:pPr>
+      <w:pStyle w:val="Footer"/>
+    </w:pPr>
+  </w:p>
+</w:ftr>
+</file>
+
+<file path=word/footer3.xml><?xml version="1.0" encoding="utf-8"?>
+<w:ftr xmlns:wpc="http://schemas.microsoft.com/office/word/2010/wordprocessingCanvas" xmlns:mc="http://schemas.openxmlformats.org/markup-compatibility/2006" xmlns:o="urn:schemas-microsoft-com:office:office" xmlns:r="http://schemas.openxmlformats.org/officeDocument/2006/relationships" xmlns:m="http://schemas.openxmlformats.org/officeDocument/2006/math" xmlns:v="urn:schemas-microsoft-com:vml" xmlns:wp14="http://schemas.microsoft.com/office/word/2010/wordprocessingDrawing" xmlns:wp="http://schemas.openxmlformats.org/drawingml/2006/wordprocessingDrawing" xmlns:w10="urn:schemas-microsoft-com:office:word" xmlns:w="http://schemas.openxmlformats.org/wordprocessingml/2006/main" xmlns:w14="http://schemas.microsoft.com/office/word/2010/wordml" xmlns:w15="http://schemas.microsoft.com/office/word/2012/wordml" xmlns:wpg="http://schemas.microsoft.com/office/word/2010/wordprocessingGroup" xmlns:wpi="http://schemas.microsoft.com/office/word/2010/wordprocessingInk" xmlns:wne="http://schemas.microsoft.com/office/word/2006/wordml" xmlns:wps="http://schemas.microsoft.com/office/word/2010/wordprocessingShape" mc:Ignorable="w14 w15 wp14">
+  <w:p>
+    <w:pPr>
+      <w:pStyle w:val="Footer"/>
+    </w:pPr>
+  </w:p>
+</w:ftr>
+</file>
+
 <file path=word/footnotes.xml><?xml version="1.0" encoding="utf-8"?>
 <w:footnotes xmlns:wpc="http://schemas.microsoft.com/office/word/2010/wordprocessingCanvas" xmlns:mc="http://schemas.openxmlformats.org/markup-compatibility/2006" xmlns:o="urn:schemas-microsoft-com:office:office" xmlns:r="http://schemas.openxmlformats.org/officeDocument/2006/relationships" xmlns:m="http://schemas.openxmlformats.org/officeDocument/2006/math" xmlns:v="urn:schemas-microsoft-com:vml" xmlns:wp14="http://schemas.microsoft.com/office/word/2010/wordprocessingDrawing" xmlns:wp="http://schemas.openxmlformats.org/drawingml/2006/wordprocessingDrawing" xmlns:w10="urn:schemas-microsoft-com:office:word" xmlns:w="http://schemas.openxmlformats.org/wordprocessingml/2006/main" xmlns:w14="http://schemas.microsoft.com/office/word/2010/wordml" xmlns:w15="http://schemas.microsoft.com/office/word/2012/wordml" xmlns:wpg="http://schemas.microsoft.com/office/word/2010/wordprocessingGroup" xmlns:wpi="http://schemas.microsoft.com/office/word/2010/wordprocessingInk" xmlns:wne="http://schemas.microsoft.com/office/word/2006/wordml" xmlns:wps="http://schemas.microsoft.com/office/word/2010/wordprocessingShape" mc:Ignorable="w14 w15 wp14">
   <w:footnote w:type="separator" w:id="-1">
@@ -2948,6 +2955,16 @@
 </file>
 
 <file path=word/header1.xml><?xml version="1.0" encoding="utf-8"?>
+<w:hdr xmlns:wpc="http://schemas.microsoft.com/office/word/2010/wordprocessingCanvas" xmlns:mc="http://schemas.openxmlformats.org/markup-compatibility/2006" xmlns:o="urn:schemas-microsoft-com:office:office" xmlns:r="http://schemas.openxmlformats.org/officeDocument/2006/relationships" xmlns:m="http://schemas.openxmlformats.org/officeDocument/2006/math" xmlns:v="urn:schemas-microsoft-com:vml" xmlns:wp14="http://schemas.microsoft.com/office/word/2010/wordprocessingDrawing" xmlns:wp="http://schemas.openxmlformats.org/drawingml/2006/wordprocessingDrawing" xmlns:w10="urn:schemas-microsoft-com:office:word" xmlns:w="http://schemas.openxmlformats.org/wordprocessingml/2006/main" xmlns:w14="http://schemas.microsoft.com/office/word/2010/wordml" xmlns:w15="http://schemas.microsoft.com/office/word/2012/wordml" xmlns:wpg="http://schemas.microsoft.com/office/word/2010/wordprocessingGroup" xmlns:wpi="http://schemas.microsoft.com/office/word/2010/wordprocessingInk" xmlns:wne="http://schemas.microsoft.com/office/word/2006/wordml" xmlns:wps="http://schemas.microsoft.com/office/word/2010/wordprocessingShape" mc:Ignorable="w14 w15 wp14">
+  <w:p>
+    <w:pPr>
+      <w:pStyle w:val="Header"/>
+    </w:pPr>
+  </w:p>
+</w:hdr>
+</file>
+
+<file path=word/header2.xml><?xml version="1.0" encoding="utf-8"?>
 <w:hdr xmlns:wpc="http://schemas.microsoft.com/office/word/2010/wordprocessingCanvas" xmlns:mc="http://schemas.openxmlformats.org/markup-compatibility/2006" xmlns:o="urn:schemas-microsoft-com:office:office" xmlns:r="http://schemas.openxmlformats.org/officeDocument/2006/relationships" xmlns:m="http://schemas.openxmlformats.org/officeDocument/2006/math" xmlns:v="urn:schemas-microsoft-com:vml" xmlns:wp14="http://schemas.microsoft.com/office/word/2010/wordprocessingDrawing" xmlns:wp="http://schemas.openxmlformats.org/drawingml/2006/wordprocessingDrawing" xmlns:w10="urn:schemas-microsoft-com:office:word" xmlns:w="http://schemas.openxmlformats.org/wordprocessingml/2006/main" xmlns:w14="http://schemas.microsoft.com/office/word/2010/wordml" xmlns:w15="http://schemas.microsoft.com/office/word/2012/wordml" xmlns:wpg="http://schemas.microsoft.com/office/word/2010/wordprocessingGroup" xmlns:wpi="http://schemas.microsoft.com/office/word/2010/wordprocessingInk" xmlns:wne="http://schemas.microsoft.com/office/word/2006/wordml" xmlns:wps="http://schemas.microsoft.com/office/word/2010/wordprocessingShape" mc:Ignorable="w14 w15 wp14">
   <w:tbl>
     <w:tblPr>
@@ -2977,7 +2994,6 @@
         </w:tcPr>
         <w:p>
           <w:pPr>
-            <w:jc w:val="center"/>
             <w:rPr>
               <w:rFonts w:ascii="Times New Roman" w:eastAsia="Times New Roman" w:hAnsi="Times New Roman" w:cs="Times New Roman"/>
               <w:sz w:val="24"/>
@@ -2985,6 +3001,57 @@
               <w:lang w:eastAsia="es-CO"/>
             </w:rPr>
           </w:pPr>
+          <w:bookmarkStart w:id="0" w:name="_GoBack" w:colFirst="1" w:colLast="1"/>
+          <w:r>
+            <w:rPr>
+              <w:rFonts w:ascii="Times New Roman" w:eastAsia="Times New Roman" w:hAnsi="Times New Roman" w:cs="Times New Roman"/>
+              <w:noProof/>
+              <w:sz w:val="24"/>
+              <w:szCs w:val="24"/>
+              <w:lang w:val="en-US"/>
+            </w:rPr>
+            <w:drawing>
+              <wp:inline distT="0" distB="0" distL="0" distR="0">
+                <wp:extent cx="1029970" cy="1029970"/>
+                <wp:effectExtent l="0" t="0" r="0" b="0"/>
+                <wp:docPr id="3" name="Picture 3"/>
+                <wp:cNvGraphicFramePr>
+                  <a:graphicFrameLocks xmlns:a="http://schemas.openxmlformats.org/drawingml/2006/main" noChangeAspect="1"/>
+                </wp:cNvGraphicFramePr>
+                <a:graphic xmlns:a="http://schemas.openxmlformats.org/drawingml/2006/main">
+                  <a:graphicData uri="http://schemas.openxmlformats.org/drawingml/2006/picture">
+                    <pic:pic xmlns:pic="http://schemas.openxmlformats.org/drawingml/2006/picture">
+                      <pic:nvPicPr>
+                        <pic:cNvPr id="3" name="logo-113x113.png"/>
+                        <pic:cNvPicPr/>
+                      </pic:nvPicPr>
+                      <pic:blipFill>
+                        <a:blip r:embed="rId1">
+                          <a:extLst>
+                            <a:ext uri="{28A0092B-C50C-407E-A947-70E740481C1C}">
+                              <a14:useLocalDpi xmlns:a14="http://schemas.microsoft.com/office/drawing/2010/main" val="0"/>
+                            </a:ext>
+                          </a:extLst>
+                        </a:blip>
+                        <a:stretch>
+                          <a:fillRect/>
+                        </a:stretch>
+                      </pic:blipFill>
+                      <pic:spPr>
+                        <a:xfrm>
+                          <a:off x="0" y="0"/>
+                          <a:ext cx="1029970" cy="1029970"/>
+                        </a:xfrm>
+                        <a:prstGeom prst="rect">
+                          <a:avLst/>
+                        </a:prstGeom>
+                      </pic:spPr>
+                    </pic:pic>
+                  </a:graphicData>
+                </a:graphic>
+              </wp:inline>
+            </w:drawing>
+          </w:r>
         </w:p>
       </w:tc>
       <w:tc>
@@ -3500,7 +3567,18 @@
         </w:p>
       </w:tc>
     </w:tr>
+    <w:bookmarkEnd w:id="0"/>
   </w:tbl>
+  <w:p>
+    <w:pPr>
+      <w:pStyle w:val="Header"/>
+    </w:pPr>
+  </w:p>
+</w:hdr>
+</file>
+
+<file path=word/header3.xml><?xml version="1.0" encoding="utf-8"?>
+<w:hdr xmlns:wpc="http://schemas.microsoft.com/office/word/2010/wordprocessingCanvas" xmlns:mc="http://schemas.openxmlformats.org/markup-compatibility/2006" xmlns:o="urn:schemas-microsoft-com:office:office" xmlns:r="http://schemas.openxmlformats.org/officeDocument/2006/relationships" xmlns:m="http://schemas.openxmlformats.org/officeDocument/2006/math" xmlns:v="urn:schemas-microsoft-com:vml" xmlns:wp14="http://schemas.microsoft.com/office/word/2010/wordprocessingDrawing" xmlns:wp="http://schemas.openxmlformats.org/drawingml/2006/wordprocessingDrawing" xmlns:w10="urn:schemas-microsoft-com:office:word" xmlns:w="http://schemas.openxmlformats.org/wordprocessingml/2006/main" xmlns:w14="http://schemas.microsoft.com/office/word/2010/wordml" xmlns:w15="http://schemas.microsoft.com/office/word/2012/wordml" xmlns:wpg="http://schemas.microsoft.com/office/word/2010/wordprocessingGroup" xmlns:wpi="http://schemas.microsoft.com/office/word/2010/wordprocessingInk" xmlns:wne="http://schemas.microsoft.com/office/word/2006/wordml" xmlns:wps="http://schemas.microsoft.com/office/word/2010/wordprocessingShape" mc:Ignorable="w14 w15 wp14">
   <w:p>
     <w:pPr>
       <w:pStyle w:val="Header"/>

</xml_diff>